<commit_message>
Declare methods and classes
</commit_message>
<xml_diff>
--- a/Semestr_V/Przedsiębiorczość_Innowacyjna/Teaser.docx
+++ b/Semestr_V/Przedsiębiorczość_Innowacyjna/Teaser.docx
@@ -3,8 +3,76 @@
 <w:document xmlns:wpc="http://schemas.microsoft.com/office/word/2010/wordprocessingCanvas" xmlns:cx="http://schemas.microsoft.com/office/drawing/2014/chartex" xmlns:cx1="http://schemas.microsoft.com/office/drawing/2015/9/8/chartex" xmlns:cx2="http://schemas.microsoft.com/office/drawing/2015/10/21/chartex" xmlns:cx3="http://schemas.microsoft.com/office/drawing/2016/5/9/chartex" xmlns:cx4="http://schemas.microsoft.com/office/drawing/2016/5/10/chartex" xmlns:cx5="http://schemas.microsoft.com/office/drawing/2016/5/11/chartex" xmlns:cx6="http://schemas.microsoft.com/office/drawing/2016/5/12/chartex" xmlns:cx7="http://schemas.microsoft.com/office/drawing/2016/5/13/chartex" xmlns:cx8="http://schemas.microsoft.com/office/drawing/2016/5/14/chartex" xmlns:mc="http://schemas.openxmlformats.org/markup-compatibility/2006" xmlns:aink="http://schemas.microsoft.com/office/drawing/2016/ink" xmlns:am3d="http://schemas.microsoft.com/office/drawing/2017/model3d" xmlns:o="urn:schemas-microsoft-com:office:office" xmlns:oel="http://schemas.microsoft.com/office/2019/extlst" xmlns:r="http://schemas.openxmlformats.org/officeDocument/2006/relationships" xmlns:m="http://schemas.openxmlformats.org/officeDocument/2006/math" xmlns:v="urn:schemas-microsoft-com:vml" xmlns:wp14="http://schemas.microsoft.com/office/word/2010/wordprocessingDrawing" xmlns:wp="http://schemas.openxmlformats.org/drawingml/2006/wordprocessingDrawing" xmlns:w10="urn:schemas-microsoft-com:office:word" xmlns:w="http://schemas.openxmlformats.org/wordprocessingml/2006/main" xmlns:w14="http://schemas.microsoft.com/office/word/2010/wordml" xmlns:w15="http://schemas.microsoft.com/office/word/2012/wordml" xmlns:w16cex="http://schemas.microsoft.com/office/word/2018/wordml/cex" xmlns:w16cid="http://schemas.microsoft.com/office/word/2016/wordml/cid" xmlns:w16="http://schemas.microsoft.com/office/word/2018/wordml" xmlns:w16du="http://schemas.microsoft.com/office/word/2023/wordml/word16du" xmlns:w16sdtdh="http://schemas.microsoft.com/office/word/2020/wordml/sdtdatahash" xmlns:w16se="http://schemas.microsoft.com/office/word/2015/wordml/symex" xmlns:wpg="http://schemas.microsoft.com/office/word/2010/wordprocessingGroup" xmlns:wpi="http://schemas.microsoft.com/office/word/2010/wordprocessingInk" xmlns:wne="http://schemas.microsoft.com/office/word/2006/wordml" xmlns:wps="http://schemas.microsoft.com/office/word/2010/wordprocessingShape" mc:Ignorable="w14 w15 w16se w16cid w16 w16cex w16sdtdh w16du wp14">
   <w:body>
     <w:p>
-      <w:r>
-        <w:t>Potrzeba:</w:t>
+      <w:pPr>
+        <w:jc w:val="center"/>
+        <w:rPr>
+          <w:rFonts w:ascii="Arial" w:hAnsi="Arial" w:cs="Arial"/>
+          <w:b/>
+          <w:bCs/>
+          <w:sz w:val="40"/>
+          <w:szCs w:val="40"/>
+        </w:rPr>
+      </w:pPr>
+      <w:proofErr w:type="spellStart"/>
+      <w:r>
+        <w:rPr>
+          <w:rFonts w:ascii="Arial" w:hAnsi="Arial" w:cs="Arial"/>
+          <w:b/>
+          <w:bCs/>
+          <w:sz w:val="40"/>
+          <w:szCs w:val="40"/>
+        </w:rPr>
+        <w:t>Optymalizer</w:t>
+      </w:r>
+      <w:proofErr w:type="spellEnd"/>
+      <w:r>
+        <w:rPr>
+          <w:rFonts w:ascii="Arial" w:hAnsi="Arial" w:cs="Arial"/>
+          <w:b/>
+          <w:bCs/>
+          <w:sz w:val="40"/>
+          <w:szCs w:val="40"/>
+        </w:rPr>
+        <w:t xml:space="preserve"> dnia</w:t>
+      </w:r>
+    </w:p>
+    <w:p>
+      <w:pPr>
+        <w:rPr>
+          <w:rFonts w:ascii="Arial" w:hAnsi="Arial" w:cs="Arial"/>
+        </w:rPr>
+      </w:pPr>
+    </w:p>
+    <w:p>
+      <w:pPr>
+        <w:rPr>
+          <w:rFonts w:ascii="Arial" w:hAnsi="Arial" w:cs="Arial"/>
+          <w:b/>
+          <w:bCs/>
+        </w:rPr>
+      </w:pPr>
+      <w:r>
+        <w:rPr>
+          <w:rFonts w:ascii="Arial" w:hAnsi="Arial" w:cs="Arial"/>
+          <w:b/>
+          <w:bCs/>
+          <w:sz w:val="28"/>
+          <w:szCs w:val="28"/>
+        </w:rPr>
+        <w:t>Schemat Biznesowy</w:t>
+      </w:r>
+    </w:p>
+    <w:p>
+      <w:pPr>
+        <w:rPr>
+          <w:rFonts w:ascii="Arial" w:hAnsi="Arial" w:cs="Arial"/>
+        </w:rPr>
+      </w:pPr>
+      <w:r>
+        <w:rPr>
+          <w:rFonts w:ascii="Arial" w:hAnsi="Arial" w:cs="Arial"/>
+        </w:rPr>
+        <w:t>Wartość:</w:t>
       </w:r>
     </w:p>
     <w:p>
@@ -12,11 +80,23 @@
         <w:pStyle w:val="Akapitzlist"/>
         <w:numPr>
           <w:ilvl w:val="0"/>
-          <w:numId w:val="1"/>
+          <w:numId w:val="3"/>
         </w:numPr>
-      </w:pPr>
-      <w:r>
-        <w:t>Daleka siłownia</w:t>
+        <w:rPr>
+          <w:rFonts w:ascii="Arial" w:hAnsi="Arial" w:cs="Arial"/>
+        </w:rPr>
+      </w:pPr>
+      <w:r>
+        <w:rPr>
+          <w:rFonts w:ascii="Arial" w:hAnsi="Arial" w:cs="Arial"/>
+        </w:rPr>
+        <w:t>Oszczędność czasu</w:t>
+      </w:r>
+      <w:r>
+        <w:rPr>
+          <w:rFonts w:ascii="Arial" w:hAnsi="Arial" w:cs="Arial"/>
+        </w:rPr>
+        <w:t>,</w:t>
       </w:r>
     </w:p>
     <w:p>
@@ -24,11 +104,23 @@
         <w:pStyle w:val="Akapitzlist"/>
         <w:numPr>
           <w:ilvl w:val="0"/>
-          <w:numId w:val="1"/>
+          <w:numId w:val="3"/>
         </w:numPr>
-      </w:pPr>
-      <w:r>
-        <w:t>Zbyt długie siedzenie przy biurku</w:t>
+        <w:rPr>
+          <w:rFonts w:ascii="Arial" w:hAnsi="Arial" w:cs="Arial"/>
+        </w:rPr>
+      </w:pPr>
+      <w:r>
+        <w:rPr>
+          <w:rFonts w:ascii="Arial" w:hAnsi="Arial" w:cs="Arial"/>
+        </w:rPr>
+        <w:t>Mentalny komfort klienta</w:t>
+      </w:r>
+      <w:r>
+        <w:rPr>
+          <w:rFonts w:ascii="Arial" w:hAnsi="Arial" w:cs="Arial"/>
+        </w:rPr>
+        <w:t>,</w:t>
       </w:r>
     </w:p>
     <w:p>
@@ -36,11 +128,30 @@
         <w:pStyle w:val="Akapitzlist"/>
         <w:numPr>
           <w:ilvl w:val="0"/>
-          <w:numId w:val="1"/>
+          <w:numId w:val="3"/>
         </w:numPr>
-      </w:pPr>
-      <w:r>
-        <w:t>Nauka ciężko dostępnych technologii</w:t>
+        <w:rPr>
+          <w:rFonts w:ascii="Arial" w:hAnsi="Arial" w:cs="Arial"/>
+        </w:rPr>
+      </w:pPr>
+      <w:r>
+        <w:rPr>
+          <w:rFonts w:ascii="Arial" w:hAnsi="Arial" w:cs="Arial"/>
+        </w:rPr>
+        <w:t>Oszczędność potencjału decyzyjnego</w:t>
+      </w:r>
+    </w:p>
+    <w:p>
+      <w:pPr>
+        <w:rPr>
+          <w:rFonts w:ascii="Arial" w:hAnsi="Arial" w:cs="Arial"/>
+        </w:rPr>
+      </w:pPr>
+      <w:r>
+        <w:rPr>
+          <w:rFonts w:ascii="Arial" w:hAnsi="Arial" w:cs="Arial"/>
+        </w:rPr>
+        <w:t>Klient:</w:t>
       </w:r>
     </w:p>
     <w:p>
@@ -48,11 +159,17 @@
         <w:pStyle w:val="Akapitzlist"/>
         <w:numPr>
           <w:ilvl w:val="0"/>
-          <w:numId w:val="1"/>
+          <w:numId w:val="4"/>
         </w:numPr>
-      </w:pPr>
-      <w:r>
-        <w:t>Optymalizator dnia</w:t>
+        <w:rPr>
+          <w:rFonts w:ascii="Arial" w:hAnsi="Arial" w:cs="Arial"/>
+        </w:rPr>
+      </w:pPr>
+      <w:r>
+        <w:rPr>
+          <w:rFonts w:ascii="Arial" w:hAnsi="Arial" w:cs="Arial"/>
+        </w:rPr>
+        <w:t>Studenci,</w:t>
       </w:r>
     </w:p>
     <w:p>
@@ -60,11 +177,17 @@
         <w:pStyle w:val="Akapitzlist"/>
         <w:numPr>
           <w:ilvl w:val="0"/>
-          <w:numId w:val="1"/>
+          <w:numId w:val="4"/>
         </w:numPr>
-      </w:pPr>
-      <w:r>
-        <w:t>Brak pomysłu na zdrowy posiłek z dostępnych produktów</w:t>
+        <w:rPr>
+          <w:rFonts w:ascii="Arial" w:hAnsi="Arial" w:cs="Arial"/>
+        </w:rPr>
+      </w:pPr>
+      <w:r>
+        <w:rPr>
+          <w:rFonts w:ascii="Arial" w:hAnsi="Arial" w:cs="Arial"/>
+        </w:rPr>
+        <w:t>Przedsiębiorcy,</w:t>
       </w:r>
     </w:p>
     <w:p>
@@ -72,11 +195,30 @@
         <w:pStyle w:val="Akapitzlist"/>
         <w:numPr>
           <w:ilvl w:val="0"/>
-          <w:numId w:val="1"/>
+          <w:numId w:val="4"/>
         </w:numPr>
-      </w:pPr>
-      <w:r>
-        <w:t>Trudność ze znalezieniem praktyk/pracy</w:t>
+        <w:rPr>
+          <w:rFonts w:ascii="Arial" w:hAnsi="Arial" w:cs="Arial"/>
+        </w:rPr>
+      </w:pPr>
+      <w:r>
+        <w:rPr>
+          <w:rFonts w:ascii="Arial" w:hAnsi="Arial" w:cs="Arial"/>
+        </w:rPr>
+        <w:t>Kurierzy</w:t>
+      </w:r>
+    </w:p>
+    <w:p>
+      <w:pPr>
+        <w:rPr>
+          <w:rFonts w:ascii="Arial" w:hAnsi="Arial" w:cs="Arial"/>
+        </w:rPr>
+      </w:pPr>
+      <w:r>
+        <w:rPr>
+          <w:rFonts w:ascii="Arial" w:hAnsi="Arial" w:cs="Arial"/>
+        </w:rPr>
+        <w:t>Kanał komunikacji:</w:t>
       </w:r>
     </w:p>
     <w:p>
@@ -84,17 +226,30 @@
         <w:pStyle w:val="Akapitzlist"/>
         <w:numPr>
           <w:ilvl w:val="0"/>
-          <w:numId w:val="1"/>
+          <w:numId w:val="5"/>
         </w:numPr>
-      </w:pPr>
-      <w:r>
-        <w:t>Drogie płatne programy użytkowe</w:t>
-      </w:r>
-    </w:p>
-    <w:p/>
-    <w:p>
-      <w:r>
-        <w:t>Pragnienie:</w:t>
+        <w:rPr>
+          <w:rFonts w:ascii="Arial" w:hAnsi="Arial" w:cs="Arial"/>
+        </w:rPr>
+      </w:pPr>
+      <w:r>
+        <w:rPr>
+          <w:rFonts w:ascii="Arial" w:hAnsi="Arial" w:cs="Arial"/>
+        </w:rPr>
+        <w:t>Aplikacja mobilna</w:t>
+      </w:r>
+    </w:p>
+    <w:p>
+      <w:pPr>
+        <w:rPr>
+          <w:rFonts w:ascii="Arial" w:hAnsi="Arial" w:cs="Arial"/>
+        </w:rPr>
+      </w:pPr>
+      <w:r>
+        <w:rPr>
+          <w:rFonts w:ascii="Arial" w:hAnsi="Arial" w:cs="Arial"/>
+        </w:rPr>
+        <w:t>Relacje z klientem:</w:t>
       </w:r>
     </w:p>
     <w:p>
@@ -102,11 +257,23 @@
         <w:pStyle w:val="Akapitzlist"/>
         <w:numPr>
           <w:ilvl w:val="0"/>
-          <w:numId w:val="2"/>
+          <w:numId w:val="5"/>
         </w:numPr>
-      </w:pPr>
-      <w:r>
-        <w:t>Kontenery</w:t>
+        <w:rPr>
+          <w:rFonts w:ascii="Arial" w:hAnsi="Arial" w:cs="Arial"/>
+        </w:rPr>
+      </w:pPr>
+      <w:r>
+        <w:rPr>
+          <w:rFonts w:ascii="Arial" w:hAnsi="Arial" w:cs="Arial"/>
+        </w:rPr>
+        <w:t>Podsumowania</w:t>
+      </w:r>
+      <w:r>
+        <w:rPr>
+          <w:rFonts w:ascii="Arial" w:hAnsi="Arial" w:cs="Arial"/>
+        </w:rPr>
+        <w:t>,</w:t>
       </w:r>
     </w:p>
     <w:p>
@@ -114,11 +281,23 @@
         <w:pStyle w:val="Akapitzlist"/>
         <w:numPr>
           <w:ilvl w:val="0"/>
-          <w:numId w:val="2"/>
+          <w:numId w:val="5"/>
         </w:numPr>
-      </w:pPr>
-      <w:r>
-        <w:t>Smart biurko</w:t>
+        <w:rPr>
+          <w:rFonts w:ascii="Arial" w:hAnsi="Arial" w:cs="Arial"/>
+        </w:rPr>
+      </w:pPr>
+      <w:r>
+        <w:rPr>
+          <w:rFonts w:ascii="Arial" w:hAnsi="Arial" w:cs="Arial"/>
+        </w:rPr>
+        <w:t>Analiza nawyków</w:t>
+      </w:r>
+      <w:r>
+        <w:rPr>
+          <w:rFonts w:ascii="Arial" w:hAnsi="Arial" w:cs="Arial"/>
+        </w:rPr>
+        <w:t>,</w:t>
       </w:r>
     </w:p>
     <w:p>
@@ -126,11 +305,36 @@
         <w:pStyle w:val="Akapitzlist"/>
         <w:numPr>
           <w:ilvl w:val="0"/>
-          <w:numId w:val="2"/>
+          <w:numId w:val="5"/>
         </w:numPr>
-      </w:pPr>
-      <w:r>
-        <w:t>Abonament na sprzęty</w:t>
+        <w:rPr>
+          <w:rFonts w:ascii="Arial" w:hAnsi="Arial" w:cs="Arial"/>
+        </w:rPr>
+      </w:pPr>
+      <w:r>
+        <w:rPr>
+          <w:rFonts w:ascii="Arial" w:hAnsi="Arial" w:cs="Arial"/>
+        </w:rPr>
+        <w:t>Powiadomienia przypominające / sugerujące wykonanie czynności</w:t>
+      </w:r>
+    </w:p>
+    <w:p>
+      <w:pPr>
+        <w:rPr>
+          <w:rFonts w:ascii="Arial" w:hAnsi="Arial" w:cs="Arial"/>
+        </w:rPr>
+      </w:pPr>
+      <w:r>
+        <w:rPr>
+          <w:rFonts w:ascii="Arial" w:hAnsi="Arial" w:cs="Arial"/>
+        </w:rPr>
+        <w:t>Kluczowe zasoby</w:t>
+      </w:r>
+      <w:r>
+        <w:rPr>
+          <w:rFonts w:ascii="Arial" w:hAnsi="Arial" w:cs="Arial"/>
+        </w:rPr>
+        <w:t>:</w:t>
       </w:r>
     </w:p>
     <w:p>
@@ -138,11 +342,23 @@
         <w:pStyle w:val="Akapitzlist"/>
         <w:numPr>
           <w:ilvl w:val="0"/>
-          <w:numId w:val="2"/>
+          <w:numId w:val="7"/>
         </w:numPr>
-      </w:pPr>
-      <w:r>
-        <w:t>Asystent głosowy</w:t>
+        <w:rPr>
+          <w:rFonts w:ascii="Arial" w:hAnsi="Arial" w:cs="Arial"/>
+        </w:rPr>
+      </w:pPr>
+      <w:r>
+        <w:rPr>
+          <w:rFonts w:ascii="Arial" w:hAnsi="Arial" w:cs="Arial"/>
+        </w:rPr>
+        <w:t>Dane użytkowników</w:t>
+      </w:r>
+      <w:r>
+        <w:rPr>
+          <w:rFonts w:ascii="Arial" w:hAnsi="Arial" w:cs="Arial"/>
+        </w:rPr>
+        <w:t>,</w:t>
       </w:r>
     </w:p>
     <w:p>
@@ -150,11 +366,36 @@
         <w:pStyle w:val="Akapitzlist"/>
         <w:numPr>
           <w:ilvl w:val="0"/>
-          <w:numId w:val="2"/>
+          <w:numId w:val="7"/>
         </w:numPr>
-      </w:pPr>
-      <w:r>
-        <w:t>Tablica ogłoszeń z pracą/praktykami</w:t>
+        <w:rPr>
+          <w:rFonts w:ascii="Arial" w:hAnsi="Arial" w:cs="Arial"/>
+        </w:rPr>
+      </w:pPr>
+      <w:r>
+        <w:rPr>
+          <w:rFonts w:ascii="Arial" w:hAnsi="Arial" w:cs="Arial"/>
+        </w:rPr>
+        <w:t>Informacje o naszych partnerach</w:t>
+      </w:r>
+    </w:p>
+    <w:p>
+      <w:pPr>
+        <w:rPr>
+          <w:rFonts w:ascii="Arial" w:hAnsi="Arial" w:cs="Arial"/>
+        </w:rPr>
+      </w:pPr>
+      <w:r>
+        <w:rPr>
+          <w:rFonts w:ascii="Arial" w:hAnsi="Arial" w:cs="Arial"/>
+        </w:rPr>
+        <w:t>Kluczowe aktywności</w:t>
+      </w:r>
+      <w:r>
+        <w:rPr>
+          <w:rFonts w:ascii="Arial" w:hAnsi="Arial" w:cs="Arial"/>
+        </w:rPr>
+        <w:t>:</w:t>
       </w:r>
     </w:p>
     <w:p>
@@ -162,21 +403,343 @@
         <w:pStyle w:val="Akapitzlist"/>
         <w:numPr>
           <w:ilvl w:val="0"/>
-          <w:numId w:val="2"/>
+          <w:numId w:val="7"/>
         </w:numPr>
-      </w:pPr>
-      <w:r>
-        <w:t>Agregat darmowych programów użytkowych</w:t>
-      </w:r>
-    </w:p>
-    <w:p/>
-    <w:p>
-      <w:r>
-        <w:t>Popyt:</w:t>
-      </w:r>
-    </w:p>
-    <w:p/>
-    <w:p/>
+        <w:rPr>
+          <w:rFonts w:ascii="Arial" w:hAnsi="Arial" w:cs="Arial"/>
+        </w:rPr>
+      </w:pPr>
+      <w:r>
+        <w:rPr>
+          <w:rFonts w:ascii="Arial" w:hAnsi="Arial" w:cs="Arial"/>
+        </w:rPr>
+        <w:t>Utrzymywanie aplikacji,</w:t>
+      </w:r>
+    </w:p>
+    <w:p>
+      <w:pPr>
+        <w:pStyle w:val="Akapitzlist"/>
+        <w:numPr>
+          <w:ilvl w:val="0"/>
+          <w:numId w:val="7"/>
+        </w:numPr>
+        <w:rPr>
+          <w:rFonts w:ascii="Arial" w:hAnsi="Arial" w:cs="Arial"/>
+        </w:rPr>
+      </w:pPr>
+      <w:r>
+        <w:rPr>
+          <w:rFonts w:ascii="Arial" w:hAnsi="Arial" w:cs="Arial"/>
+        </w:rPr>
+        <w:t>Stałe uzyskiwanie informacji,</w:t>
+      </w:r>
+    </w:p>
+    <w:p>
+      <w:pPr>
+        <w:pStyle w:val="Akapitzlist"/>
+        <w:numPr>
+          <w:ilvl w:val="0"/>
+          <w:numId w:val="7"/>
+        </w:numPr>
+        <w:rPr>
+          <w:rFonts w:ascii="Arial" w:hAnsi="Arial" w:cs="Arial"/>
+        </w:rPr>
+      </w:pPr>
+      <w:r>
+        <w:rPr>
+          <w:rFonts w:ascii="Arial" w:hAnsi="Arial" w:cs="Arial"/>
+        </w:rPr>
+        <w:t>Pozyskiwanie partnerów</w:t>
+      </w:r>
+    </w:p>
+    <w:p>
+      <w:pPr>
+        <w:rPr>
+          <w:rFonts w:ascii="Arial" w:hAnsi="Arial" w:cs="Arial"/>
+        </w:rPr>
+      </w:pPr>
+      <w:r>
+        <w:rPr>
+          <w:rFonts w:ascii="Arial" w:hAnsi="Arial" w:cs="Arial"/>
+        </w:rPr>
+        <w:t>Kluczowi partnerzy:</w:t>
+      </w:r>
+    </w:p>
+    <w:p>
+      <w:pPr>
+        <w:pStyle w:val="Akapitzlist"/>
+        <w:numPr>
+          <w:ilvl w:val="0"/>
+          <w:numId w:val="7"/>
+        </w:numPr>
+        <w:rPr>
+          <w:rFonts w:ascii="Arial" w:hAnsi="Arial" w:cs="Arial"/>
+        </w:rPr>
+      </w:pPr>
+      <w:r>
+        <w:rPr>
+          <w:rFonts w:ascii="Arial" w:hAnsi="Arial" w:cs="Arial"/>
+        </w:rPr>
+        <w:t xml:space="preserve">Firmy usługowe </w:t>
+      </w:r>
+      <w:r>
+        <w:rPr>
+          <w:rFonts w:ascii="Arial" w:hAnsi="Arial" w:cs="Arial"/>
+        </w:rPr>
+        <w:t>działające w danej lokacji (często z dużą ilością punktów),</w:t>
+      </w:r>
+    </w:p>
+    <w:p>
+      <w:pPr>
+        <w:pStyle w:val="Akapitzlist"/>
+        <w:numPr>
+          <w:ilvl w:val="0"/>
+          <w:numId w:val="7"/>
+        </w:numPr>
+        <w:rPr>
+          <w:rFonts w:ascii="Arial" w:hAnsi="Arial" w:cs="Arial"/>
+        </w:rPr>
+      </w:pPr>
+      <w:r>
+        <w:rPr>
+          <w:rFonts w:ascii="Arial" w:hAnsi="Arial" w:cs="Arial"/>
+        </w:rPr>
+        <w:t>Przedsiębiorstwa gastronomiczne,</w:t>
+      </w:r>
+    </w:p>
+    <w:p>
+      <w:pPr>
+        <w:pStyle w:val="Akapitzlist"/>
+        <w:numPr>
+          <w:ilvl w:val="0"/>
+          <w:numId w:val="7"/>
+        </w:numPr>
+        <w:rPr>
+          <w:rFonts w:ascii="Arial" w:hAnsi="Arial" w:cs="Arial"/>
+        </w:rPr>
+      </w:pPr>
+      <w:r>
+        <w:rPr>
+          <w:rFonts w:ascii="Arial" w:hAnsi="Arial" w:cs="Arial"/>
+        </w:rPr>
+        <w:t xml:space="preserve">Sieci sklepów (żabka, </w:t>
+      </w:r>
+      <w:proofErr w:type="spellStart"/>
+      <w:r>
+        <w:rPr>
+          <w:rFonts w:ascii="Arial" w:hAnsi="Arial" w:cs="Arial"/>
+        </w:rPr>
+        <w:t>awiteks</w:t>
+      </w:r>
+      <w:proofErr w:type="spellEnd"/>
+      <w:r>
+        <w:rPr>
+          <w:rFonts w:ascii="Arial" w:hAnsi="Arial" w:cs="Arial"/>
+        </w:rPr>
+        <w:t>),</w:t>
+      </w:r>
+    </w:p>
+    <w:p>
+      <w:pPr>
+        <w:pStyle w:val="Akapitzlist"/>
+        <w:numPr>
+          <w:ilvl w:val="0"/>
+          <w:numId w:val="7"/>
+        </w:numPr>
+        <w:rPr>
+          <w:rFonts w:ascii="Arial" w:hAnsi="Arial" w:cs="Arial"/>
+        </w:rPr>
+      </w:pPr>
+      <w:r>
+        <w:rPr>
+          <w:rFonts w:ascii="Arial" w:hAnsi="Arial" w:cs="Arial"/>
+        </w:rPr>
+        <w:t xml:space="preserve">Przedsiębiorstwa komunikacyjne (taxi, </w:t>
+      </w:r>
+      <w:proofErr w:type="spellStart"/>
+      <w:r>
+        <w:rPr>
+          <w:rFonts w:ascii="Arial" w:hAnsi="Arial" w:cs="Arial"/>
+        </w:rPr>
+        <w:t>bolt</w:t>
+      </w:r>
+      <w:proofErr w:type="spellEnd"/>
+      <w:r>
+        <w:rPr>
+          <w:rFonts w:ascii="Arial" w:hAnsi="Arial" w:cs="Arial"/>
+        </w:rPr>
+        <w:t>),</w:t>
+      </w:r>
+    </w:p>
+    <w:p>
+      <w:pPr>
+        <w:pStyle w:val="Akapitzlist"/>
+        <w:numPr>
+          <w:ilvl w:val="0"/>
+          <w:numId w:val="7"/>
+        </w:numPr>
+        <w:rPr>
+          <w:rFonts w:ascii="Arial" w:hAnsi="Arial" w:cs="Arial"/>
+        </w:rPr>
+      </w:pPr>
+      <w:r>
+        <w:rPr>
+          <w:rFonts w:ascii="Arial" w:hAnsi="Arial" w:cs="Arial"/>
+        </w:rPr>
+        <w:t xml:space="preserve">Przedsiębiorstwa </w:t>
+      </w:r>
+      <w:proofErr w:type="spellStart"/>
+      <w:r>
+        <w:rPr>
+          <w:rFonts w:ascii="Arial" w:hAnsi="Arial" w:cs="Arial"/>
+        </w:rPr>
+        <w:t>farmaceutyczno</w:t>
+      </w:r>
+      <w:proofErr w:type="spellEnd"/>
+      <w:r>
+        <w:rPr>
+          <w:rFonts w:ascii="Arial" w:hAnsi="Arial" w:cs="Arial"/>
+        </w:rPr>
+        <w:t xml:space="preserve">/medyczne </w:t>
+      </w:r>
+    </w:p>
+    <w:p>
+      <w:pPr>
+        <w:pStyle w:val="Akapitzlist"/>
+        <w:rPr>
+          <w:rFonts w:ascii="Arial" w:hAnsi="Arial" w:cs="Arial"/>
+        </w:rPr>
+      </w:pPr>
+    </w:p>
+    <w:p>
+      <w:pPr>
+        <w:pStyle w:val="Akapitzlist"/>
+        <w:rPr>
+          <w:rFonts w:ascii="Arial" w:hAnsi="Arial" w:cs="Arial"/>
+        </w:rPr>
+      </w:pPr>
+    </w:p>
+    <w:p>
+      <w:pPr>
+        <w:pStyle w:val="Akapitzlist"/>
+        <w:rPr>
+          <w:rFonts w:ascii="Arial" w:hAnsi="Arial" w:cs="Arial"/>
+        </w:rPr>
+      </w:pPr>
+    </w:p>
+    <w:p>
+      <w:pPr>
+        <w:rPr>
+          <w:rFonts w:ascii="Arial" w:hAnsi="Arial" w:cs="Arial"/>
+        </w:rPr>
+      </w:pPr>
+      <w:r>
+        <w:rPr>
+          <w:rFonts w:ascii="Arial" w:hAnsi="Arial" w:cs="Arial"/>
+        </w:rPr>
+        <w:lastRenderedPageBreak/>
+        <w:t>Na czym zarabiamy:</w:t>
+      </w:r>
+    </w:p>
+    <w:p>
+      <w:pPr>
+        <w:pStyle w:val="Akapitzlist"/>
+        <w:numPr>
+          <w:ilvl w:val="0"/>
+          <w:numId w:val="7"/>
+        </w:numPr>
+        <w:rPr>
+          <w:rFonts w:ascii="Arial" w:hAnsi="Arial" w:cs="Arial"/>
+        </w:rPr>
+      </w:pPr>
+      <w:r>
+        <w:rPr>
+          <w:rFonts w:ascii="Arial" w:hAnsi="Arial" w:cs="Arial"/>
+        </w:rPr>
+        <w:t>Sprzedaż danych,</w:t>
+      </w:r>
+    </w:p>
+    <w:p>
+      <w:pPr>
+        <w:pStyle w:val="Akapitzlist"/>
+        <w:numPr>
+          <w:ilvl w:val="0"/>
+          <w:numId w:val="7"/>
+        </w:numPr>
+        <w:rPr>
+          <w:rFonts w:ascii="Arial" w:hAnsi="Arial" w:cs="Arial"/>
+        </w:rPr>
+      </w:pPr>
+      <w:r>
+        <w:rPr>
+          <w:rFonts w:ascii="Arial" w:hAnsi="Arial" w:cs="Arial"/>
+        </w:rPr>
+        <w:t>Współpraca z podmiotami zewnętrznymi</w:t>
+      </w:r>
+    </w:p>
+    <w:p>
+      <w:pPr>
+        <w:rPr>
+          <w:rFonts w:ascii="Arial" w:hAnsi="Arial" w:cs="Arial"/>
+        </w:rPr>
+      </w:pPr>
+      <w:r>
+        <w:rPr>
+          <w:rFonts w:ascii="Arial" w:hAnsi="Arial" w:cs="Arial"/>
+        </w:rPr>
+        <w:t>Koszty:</w:t>
+      </w:r>
+    </w:p>
+    <w:p>
+      <w:pPr>
+        <w:pStyle w:val="Akapitzlist"/>
+        <w:numPr>
+          <w:ilvl w:val="0"/>
+          <w:numId w:val="7"/>
+        </w:numPr>
+        <w:rPr>
+          <w:rFonts w:ascii="Arial" w:hAnsi="Arial" w:cs="Arial"/>
+        </w:rPr>
+      </w:pPr>
+      <w:r>
+        <w:rPr>
+          <w:rFonts w:ascii="Arial" w:hAnsi="Arial" w:cs="Arial"/>
+        </w:rPr>
+        <w:t>Utrzymanie aplikacji,</w:t>
+      </w:r>
+    </w:p>
+    <w:p>
+      <w:pPr>
+        <w:pStyle w:val="Akapitzlist"/>
+        <w:numPr>
+          <w:ilvl w:val="0"/>
+          <w:numId w:val="7"/>
+        </w:numPr>
+        <w:rPr>
+          <w:rFonts w:ascii="Arial" w:hAnsi="Arial" w:cs="Arial"/>
+        </w:rPr>
+      </w:pPr>
+      <w:r>
+        <w:rPr>
+          <w:rFonts w:ascii="Arial" w:hAnsi="Arial" w:cs="Arial"/>
+        </w:rPr>
+        <w:t>Pracownicy</w:t>
+      </w:r>
+    </w:p>
+    <w:p>
+      <w:pPr>
+        <w:rPr>
+          <w:rFonts w:ascii="Arial" w:hAnsi="Arial" w:cs="Arial"/>
+        </w:rPr>
+      </w:pPr>
+    </w:p>
+    <w:p>
+      <w:pPr>
+        <w:rPr>
+          <w:rFonts w:ascii="Arial" w:hAnsi="Arial" w:cs="Arial"/>
+        </w:rPr>
+      </w:pPr>
+    </w:p>
     <w:sectPr>
       <w:pgSz w:w="11906" w:h="16838"/>
       <w:pgMar w:top="1417" w:right="1417" w:bottom="1417" w:left="1417" w:header="708" w:footer="708" w:gutter="0"/>
@@ -303,6 +866,232 @@
     </w:lvl>
   </w:abstractNum>
   <w:abstractNum w:abstractNumId="1" w15:restartNumberingAfterBreak="0">
+    <w:nsid w:val="40052F56"/>
+    <w:multiLevelType w:val="hybridMultilevel"/>
+    <w:tmpl w:val="22AEE87E"/>
+    <w:lvl w:ilvl="0" w:tplc="04150001">
+      <w:start w:val="1"/>
+      <w:numFmt w:val="bullet"/>
+      <w:lvlText w:val=""/>
+      <w:lvlJc w:val="left"/>
+      <w:pPr>
+        <w:ind w:left="720" w:hanging="360"/>
+      </w:pPr>
+      <w:rPr>
+        <w:rFonts w:ascii="Symbol" w:hAnsi="Symbol" w:hint="default"/>
+      </w:rPr>
+    </w:lvl>
+    <w:lvl w:ilvl="1" w:tplc="04150003" w:tentative="1">
+      <w:start w:val="1"/>
+      <w:numFmt w:val="bullet"/>
+      <w:lvlText w:val="o"/>
+      <w:lvlJc w:val="left"/>
+      <w:pPr>
+        <w:ind w:left="1440" w:hanging="360"/>
+      </w:pPr>
+      <w:rPr>
+        <w:rFonts w:ascii="Courier New" w:hAnsi="Courier New" w:cs="Courier New" w:hint="default"/>
+      </w:rPr>
+    </w:lvl>
+    <w:lvl w:ilvl="2" w:tplc="04150005" w:tentative="1">
+      <w:start w:val="1"/>
+      <w:numFmt w:val="bullet"/>
+      <w:lvlText w:val=""/>
+      <w:lvlJc w:val="left"/>
+      <w:pPr>
+        <w:ind w:left="2160" w:hanging="360"/>
+      </w:pPr>
+      <w:rPr>
+        <w:rFonts w:ascii="Wingdings" w:hAnsi="Wingdings" w:hint="default"/>
+      </w:rPr>
+    </w:lvl>
+    <w:lvl w:ilvl="3" w:tplc="04150001" w:tentative="1">
+      <w:start w:val="1"/>
+      <w:numFmt w:val="bullet"/>
+      <w:lvlText w:val=""/>
+      <w:lvlJc w:val="left"/>
+      <w:pPr>
+        <w:ind w:left="2880" w:hanging="360"/>
+      </w:pPr>
+      <w:rPr>
+        <w:rFonts w:ascii="Symbol" w:hAnsi="Symbol" w:hint="default"/>
+      </w:rPr>
+    </w:lvl>
+    <w:lvl w:ilvl="4" w:tplc="04150003" w:tentative="1">
+      <w:start w:val="1"/>
+      <w:numFmt w:val="bullet"/>
+      <w:lvlText w:val="o"/>
+      <w:lvlJc w:val="left"/>
+      <w:pPr>
+        <w:ind w:left="3600" w:hanging="360"/>
+      </w:pPr>
+      <w:rPr>
+        <w:rFonts w:ascii="Courier New" w:hAnsi="Courier New" w:cs="Courier New" w:hint="default"/>
+      </w:rPr>
+    </w:lvl>
+    <w:lvl w:ilvl="5" w:tplc="04150005" w:tentative="1">
+      <w:start w:val="1"/>
+      <w:numFmt w:val="bullet"/>
+      <w:lvlText w:val=""/>
+      <w:lvlJc w:val="left"/>
+      <w:pPr>
+        <w:ind w:left="4320" w:hanging="360"/>
+      </w:pPr>
+      <w:rPr>
+        <w:rFonts w:ascii="Wingdings" w:hAnsi="Wingdings" w:hint="default"/>
+      </w:rPr>
+    </w:lvl>
+    <w:lvl w:ilvl="6" w:tplc="04150001" w:tentative="1">
+      <w:start w:val="1"/>
+      <w:numFmt w:val="bullet"/>
+      <w:lvlText w:val=""/>
+      <w:lvlJc w:val="left"/>
+      <w:pPr>
+        <w:ind w:left="5040" w:hanging="360"/>
+      </w:pPr>
+      <w:rPr>
+        <w:rFonts w:ascii="Symbol" w:hAnsi="Symbol" w:hint="default"/>
+      </w:rPr>
+    </w:lvl>
+    <w:lvl w:ilvl="7" w:tplc="04150003" w:tentative="1">
+      <w:start w:val="1"/>
+      <w:numFmt w:val="bullet"/>
+      <w:lvlText w:val="o"/>
+      <w:lvlJc w:val="left"/>
+      <w:pPr>
+        <w:ind w:left="5760" w:hanging="360"/>
+      </w:pPr>
+      <w:rPr>
+        <w:rFonts w:ascii="Courier New" w:hAnsi="Courier New" w:cs="Courier New" w:hint="default"/>
+      </w:rPr>
+    </w:lvl>
+    <w:lvl w:ilvl="8" w:tplc="04150005" w:tentative="1">
+      <w:start w:val="1"/>
+      <w:numFmt w:val="bullet"/>
+      <w:lvlText w:val=""/>
+      <w:lvlJc w:val="left"/>
+      <w:pPr>
+        <w:ind w:left="6480" w:hanging="360"/>
+      </w:pPr>
+      <w:rPr>
+        <w:rFonts w:ascii="Wingdings" w:hAnsi="Wingdings" w:hint="default"/>
+      </w:rPr>
+    </w:lvl>
+  </w:abstractNum>
+  <w:abstractNum w:abstractNumId="2" w15:restartNumberingAfterBreak="0">
+    <w:nsid w:val="4AEC0E64"/>
+    <w:multiLevelType w:val="hybridMultilevel"/>
+    <w:tmpl w:val="67185D32"/>
+    <w:lvl w:ilvl="0" w:tplc="04150001">
+      <w:start w:val="1"/>
+      <w:numFmt w:val="bullet"/>
+      <w:lvlText w:val=""/>
+      <w:lvlJc w:val="left"/>
+      <w:pPr>
+        <w:ind w:left="720" w:hanging="360"/>
+      </w:pPr>
+      <w:rPr>
+        <w:rFonts w:ascii="Symbol" w:hAnsi="Symbol" w:hint="default"/>
+      </w:rPr>
+    </w:lvl>
+    <w:lvl w:ilvl="1" w:tplc="04150003" w:tentative="1">
+      <w:start w:val="1"/>
+      <w:numFmt w:val="bullet"/>
+      <w:lvlText w:val="o"/>
+      <w:lvlJc w:val="left"/>
+      <w:pPr>
+        <w:ind w:left="1440" w:hanging="360"/>
+      </w:pPr>
+      <w:rPr>
+        <w:rFonts w:ascii="Courier New" w:hAnsi="Courier New" w:cs="Courier New" w:hint="default"/>
+      </w:rPr>
+    </w:lvl>
+    <w:lvl w:ilvl="2" w:tplc="04150005" w:tentative="1">
+      <w:start w:val="1"/>
+      <w:numFmt w:val="bullet"/>
+      <w:lvlText w:val=""/>
+      <w:lvlJc w:val="left"/>
+      <w:pPr>
+        <w:ind w:left="2160" w:hanging="360"/>
+      </w:pPr>
+      <w:rPr>
+        <w:rFonts w:ascii="Wingdings" w:hAnsi="Wingdings" w:hint="default"/>
+      </w:rPr>
+    </w:lvl>
+    <w:lvl w:ilvl="3" w:tplc="04150001" w:tentative="1">
+      <w:start w:val="1"/>
+      <w:numFmt w:val="bullet"/>
+      <w:lvlText w:val=""/>
+      <w:lvlJc w:val="left"/>
+      <w:pPr>
+        <w:ind w:left="2880" w:hanging="360"/>
+      </w:pPr>
+      <w:rPr>
+        <w:rFonts w:ascii="Symbol" w:hAnsi="Symbol" w:hint="default"/>
+      </w:rPr>
+    </w:lvl>
+    <w:lvl w:ilvl="4" w:tplc="04150003" w:tentative="1">
+      <w:start w:val="1"/>
+      <w:numFmt w:val="bullet"/>
+      <w:lvlText w:val="o"/>
+      <w:lvlJc w:val="left"/>
+      <w:pPr>
+        <w:ind w:left="3600" w:hanging="360"/>
+      </w:pPr>
+      <w:rPr>
+        <w:rFonts w:ascii="Courier New" w:hAnsi="Courier New" w:cs="Courier New" w:hint="default"/>
+      </w:rPr>
+    </w:lvl>
+    <w:lvl w:ilvl="5" w:tplc="04150005" w:tentative="1">
+      <w:start w:val="1"/>
+      <w:numFmt w:val="bullet"/>
+      <w:lvlText w:val=""/>
+      <w:lvlJc w:val="left"/>
+      <w:pPr>
+        <w:ind w:left="4320" w:hanging="360"/>
+      </w:pPr>
+      <w:rPr>
+        <w:rFonts w:ascii="Wingdings" w:hAnsi="Wingdings" w:hint="default"/>
+      </w:rPr>
+    </w:lvl>
+    <w:lvl w:ilvl="6" w:tplc="04150001" w:tentative="1">
+      <w:start w:val="1"/>
+      <w:numFmt w:val="bullet"/>
+      <w:lvlText w:val=""/>
+      <w:lvlJc w:val="left"/>
+      <w:pPr>
+        <w:ind w:left="5040" w:hanging="360"/>
+      </w:pPr>
+      <w:rPr>
+        <w:rFonts w:ascii="Symbol" w:hAnsi="Symbol" w:hint="default"/>
+      </w:rPr>
+    </w:lvl>
+    <w:lvl w:ilvl="7" w:tplc="04150003" w:tentative="1">
+      <w:start w:val="1"/>
+      <w:numFmt w:val="bullet"/>
+      <w:lvlText w:val="o"/>
+      <w:lvlJc w:val="left"/>
+      <w:pPr>
+        <w:ind w:left="5760" w:hanging="360"/>
+      </w:pPr>
+      <w:rPr>
+        <w:rFonts w:ascii="Courier New" w:hAnsi="Courier New" w:cs="Courier New" w:hint="default"/>
+      </w:rPr>
+    </w:lvl>
+    <w:lvl w:ilvl="8" w:tplc="04150005" w:tentative="1">
+      <w:start w:val="1"/>
+      <w:numFmt w:val="bullet"/>
+      <w:lvlText w:val=""/>
+      <w:lvlJc w:val="left"/>
+      <w:pPr>
+        <w:ind w:left="6480" w:hanging="360"/>
+      </w:pPr>
+      <w:rPr>
+        <w:rFonts w:ascii="Wingdings" w:hAnsi="Wingdings" w:hint="default"/>
+      </w:rPr>
+    </w:lvl>
+  </w:abstractNum>
+  <w:abstractNum w:abstractNumId="3" w15:restartNumberingAfterBreak="0">
     <w:nsid w:val="672669F0"/>
     <w:multiLevelType w:val="hybridMultilevel"/>
     <w:tmpl w:val="DFE88966"/>
@@ -415,11 +1204,365 @@
       </w:rPr>
     </w:lvl>
   </w:abstractNum>
+  <w:abstractNum w:abstractNumId="4" w15:restartNumberingAfterBreak="0">
+    <w:nsid w:val="699A00DC"/>
+    <w:multiLevelType w:val="hybridMultilevel"/>
+    <w:tmpl w:val="5C6AB134"/>
+    <w:lvl w:ilvl="0" w:tplc="04150001">
+      <w:start w:val="1"/>
+      <w:numFmt w:val="bullet"/>
+      <w:lvlText w:val=""/>
+      <w:lvlJc w:val="left"/>
+      <w:pPr>
+        <w:ind w:left="720" w:hanging="360"/>
+      </w:pPr>
+      <w:rPr>
+        <w:rFonts w:ascii="Symbol" w:hAnsi="Symbol" w:hint="default"/>
+      </w:rPr>
+    </w:lvl>
+    <w:lvl w:ilvl="1" w:tplc="04150003" w:tentative="1">
+      <w:start w:val="1"/>
+      <w:numFmt w:val="bullet"/>
+      <w:lvlText w:val="o"/>
+      <w:lvlJc w:val="left"/>
+      <w:pPr>
+        <w:ind w:left="1440" w:hanging="360"/>
+      </w:pPr>
+      <w:rPr>
+        <w:rFonts w:ascii="Courier New" w:hAnsi="Courier New" w:cs="Courier New" w:hint="default"/>
+      </w:rPr>
+    </w:lvl>
+    <w:lvl w:ilvl="2" w:tplc="04150005" w:tentative="1">
+      <w:start w:val="1"/>
+      <w:numFmt w:val="bullet"/>
+      <w:lvlText w:val=""/>
+      <w:lvlJc w:val="left"/>
+      <w:pPr>
+        <w:ind w:left="2160" w:hanging="360"/>
+      </w:pPr>
+      <w:rPr>
+        <w:rFonts w:ascii="Wingdings" w:hAnsi="Wingdings" w:hint="default"/>
+      </w:rPr>
+    </w:lvl>
+    <w:lvl w:ilvl="3" w:tplc="04150001" w:tentative="1">
+      <w:start w:val="1"/>
+      <w:numFmt w:val="bullet"/>
+      <w:lvlText w:val=""/>
+      <w:lvlJc w:val="left"/>
+      <w:pPr>
+        <w:ind w:left="2880" w:hanging="360"/>
+      </w:pPr>
+      <w:rPr>
+        <w:rFonts w:ascii="Symbol" w:hAnsi="Symbol" w:hint="default"/>
+      </w:rPr>
+    </w:lvl>
+    <w:lvl w:ilvl="4" w:tplc="04150003" w:tentative="1">
+      <w:start w:val="1"/>
+      <w:numFmt w:val="bullet"/>
+      <w:lvlText w:val="o"/>
+      <w:lvlJc w:val="left"/>
+      <w:pPr>
+        <w:ind w:left="3600" w:hanging="360"/>
+      </w:pPr>
+      <w:rPr>
+        <w:rFonts w:ascii="Courier New" w:hAnsi="Courier New" w:cs="Courier New" w:hint="default"/>
+      </w:rPr>
+    </w:lvl>
+    <w:lvl w:ilvl="5" w:tplc="04150005" w:tentative="1">
+      <w:start w:val="1"/>
+      <w:numFmt w:val="bullet"/>
+      <w:lvlText w:val=""/>
+      <w:lvlJc w:val="left"/>
+      <w:pPr>
+        <w:ind w:left="4320" w:hanging="360"/>
+      </w:pPr>
+      <w:rPr>
+        <w:rFonts w:ascii="Wingdings" w:hAnsi="Wingdings" w:hint="default"/>
+      </w:rPr>
+    </w:lvl>
+    <w:lvl w:ilvl="6" w:tplc="04150001" w:tentative="1">
+      <w:start w:val="1"/>
+      <w:numFmt w:val="bullet"/>
+      <w:lvlText w:val=""/>
+      <w:lvlJc w:val="left"/>
+      <w:pPr>
+        <w:ind w:left="5040" w:hanging="360"/>
+      </w:pPr>
+      <w:rPr>
+        <w:rFonts w:ascii="Symbol" w:hAnsi="Symbol" w:hint="default"/>
+      </w:rPr>
+    </w:lvl>
+    <w:lvl w:ilvl="7" w:tplc="04150003" w:tentative="1">
+      <w:start w:val="1"/>
+      <w:numFmt w:val="bullet"/>
+      <w:lvlText w:val="o"/>
+      <w:lvlJc w:val="left"/>
+      <w:pPr>
+        <w:ind w:left="5760" w:hanging="360"/>
+      </w:pPr>
+      <w:rPr>
+        <w:rFonts w:ascii="Courier New" w:hAnsi="Courier New" w:cs="Courier New" w:hint="default"/>
+      </w:rPr>
+    </w:lvl>
+    <w:lvl w:ilvl="8" w:tplc="04150005" w:tentative="1">
+      <w:start w:val="1"/>
+      <w:numFmt w:val="bullet"/>
+      <w:lvlText w:val=""/>
+      <w:lvlJc w:val="left"/>
+      <w:pPr>
+        <w:ind w:left="6480" w:hanging="360"/>
+      </w:pPr>
+      <w:rPr>
+        <w:rFonts w:ascii="Wingdings" w:hAnsi="Wingdings" w:hint="default"/>
+      </w:rPr>
+    </w:lvl>
+  </w:abstractNum>
+  <w:abstractNum w:abstractNumId="5" w15:restartNumberingAfterBreak="0">
+    <w:nsid w:val="79FE5CDD"/>
+    <w:multiLevelType w:val="hybridMultilevel"/>
+    <w:tmpl w:val="CEF885B2"/>
+    <w:lvl w:ilvl="0" w:tplc="04150001">
+      <w:start w:val="1"/>
+      <w:numFmt w:val="bullet"/>
+      <w:lvlText w:val=""/>
+      <w:lvlJc w:val="left"/>
+      <w:pPr>
+        <w:ind w:left="720" w:hanging="360"/>
+      </w:pPr>
+      <w:rPr>
+        <w:rFonts w:ascii="Symbol" w:hAnsi="Symbol" w:hint="default"/>
+      </w:rPr>
+    </w:lvl>
+    <w:lvl w:ilvl="1" w:tplc="04150003" w:tentative="1">
+      <w:start w:val="1"/>
+      <w:numFmt w:val="bullet"/>
+      <w:lvlText w:val="o"/>
+      <w:lvlJc w:val="left"/>
+      <w:pPr>
+        <w:ind w:left="1440" w:hanging="360"/>
+      </w:pPr>
+      <w:rPr>
+        <w:rFonts w:ascii="Courier New" w:hAnsi="Courier New" w:cs="Courier New" w:hint="default"/>
+      </w:rPr>
+    </w:lvl>
+    <w:lvl w:ilvl="2" w:tplc="04150005" w:tentative="1">
+      <w:start w:val="1"/>
+      <w:numFmt w:val="bullet"/>
+      <w:lvlText w:val=""/>
+      <w:lvlJc w:val="left"/>
+      <w:pPr>
+        <w:ind w:left="2160" w:hanging="360"/>
+      </w:pPr>
+      <w:rPr>
+        <w:rFonts w:ascii="Wingdings" w:hAnsi="Wingdings" w:hint="default"/>
+      </w:rPr>
+    </w:lvl>
+    <w:lvl w:ilvl="3" w:tplc="04150001" w:tentative="1">
+      <w:start w:val="1"/>
+      <w:numFmt w:val="bullet"/>
+      <w:lvlText w:val=""/>
+      <w:lvlJc w:val="left"/>
+      <w:pPr>
+        <w:ind w:left="2880" w:hanging="360"/>
+      </w:pPr>
+      <w:rPr>
+        <w:rFonts w:ascii="Symbol" w:hAnsi="Symbol" w:hint="default"/>
+      </w:rPr>
+    </w:lvl>
+    <w:lvl w:ilvl="4" w:tplc="04150003" w:tentative="1">
+      <w:start w:val="1"/>
+      <w:numFmt w:val="bullet"/>
+      <w:lvlText w:val="o"/>
+      <w:lvlJc w:val="left"/>
+      <w:pPr>
+        <w:ind w:left="3600" w:hanging="360"/>
+      </w:pPr>
+      <w:rPr>
+        <w:rFonts w:ascii="Courier New" w:hAnsi="Courier New" w:cs="Courier New" w:hint="default"/>
+      </w:rPr>
+    </w:lvl>
+    <w:lvl w:ilvl="5" w:tplc="04150005" w:tentative="1">
+      <w:start w:val="1"/>
+      <w:numFmt w:val="bullet"/>
+      <w:lvlText w:val=""/>
+      <w:lvlJc w:val="left"/>
+      <w:pPr>
+        <w:ind w:left="4320" w:hanging="360"/>
+      </w:pPr>
+      <w:rPr>
+        <w:rFonts w:ascii="Wingdings" w:hAnsi="Wingdings" w:hint="default"/>
+      </w:rPr>
+    </w:lvl>
+    <w:lvl w:ilvl="6" w:tplc="04150001" w:tentative="1">
+      <w:start w:val="1"/>
+      <w:numFmt w:val="bullet"/>
+      <w:lvlText w:val=""/>
+      <w:lvlJc w:val="left"/>
+      <w:pPr>
+        <w:ind w:left="5040" w:hanging="360"/>
+      </w:pPr>
+      <w:rPr>
+        <w:rFonts w:ascii="Symbol" w:hAnsi="Symbol" w:hint="default"/>
+      </w:rPr>
+    </w:lvl>
+    <w:lvl w:ilvl="7" w:tplc="04150003" w:tentative="1">
+      <w:start w:val="1"/>
+      <w:numFmt w:val="bullet"/>
+      <w:lvlText w:val="o"/>
+      <w:lvlJc w:val="left"/>
+      <w:pPr>
+        <w:ind w:left="5760" w:hanging="360"/>
+      </w:pPr>
+      <w:rPr>
+        <w:rFonts w:ascii="Courier New" w:hAnsi="Courier New" w:cs="Courier New" w:hint="default"/>
+      </w:rPr>
+    </w:lvl>
+    <w:lvl w:ilvl="8" w:tplc="04150005" w:tentative="1">
+      <w:start w:val="1"/>
+      <w:numFmt w:val="bullet"/>
+      <w:lvlText w:val=""/>
+      <w:lvlJc w:val="left"/>
+      <w:pPr>
+        <w:ind w:left="6480" w:hanging="360"/>
+      </w:pPr>
+      <w:rPr>
+        <w:rFonts w:ascii="Wingdings" w:hAnsi="Wingdings" w:hint="default"/>
+      </w:rPr>
+    </w:lvl>
+  </w:abstractNum>
+  <w:abstractNum w:abstractNumId="6" w15:restartNumberingAfterBreak="0">
+    <w:nsid w:val="7F5364A5"/>
+    <w:multiLevelType w:val="hybridMultilevel"/>
+    <w:tmpl w:val="AF306C8C"/>
+    <w:lvl w:ilvl="0" w:tplc="04150001">
+      <w:start w:val="1"/>
+      <w:numFmt w:val="bullet"/>
+      <w:lvlText w:val=""/>
+      <w:lvlJc w:val="left"/>
+      <w:pPr>
+        <w:ind w:left="720" w:hanging="360"/>
+      </w:pPr>
+      <w:rPr>
+        <w:rFonts w:ascii="Symbol" w:hAnsi="Symbol" w:hint="default"/>
+      </w:rPr>
+    </w:lvl>
+    <w:lvl w:ilvl="1" w:tplc="04150003" w:tentative="1">
+      <w:start w:val="1"/>
+      <w:numFmt w:val="bullet"/>
+      <w:lvlText w:val="o"/>
+      <w:lvlJc w:val="left"/>
+      <w:pPr>
+        <w:ind w:left="1440" w:hanging="360"/>
+      </w:pPr>
+      <w:rPr>
+        <w:rFonts w:ascii="Courier New" w:hAnsi="Courier New" w:cs="Courier New" w:hint="default"/>
+      </w:rPr>
+    </w:lvl>
+    <w:lvl w:ilvl="2" w:tplc="04150005" w:tentative="1">
+      <w:start w:val="1"/>
+      <w:numFmt w:val="bullet"/>
+      <w:lvlText w:val=""/>
+      <w:lvlJc w:val="left"/>
+      <w:pPr>
+        <w:ind w:left="2160" w:hanging="360"/>
+      </w:pPr>
+      <w:rPr>
+        <w:rFonts w:ascii="Wingdings" w:hAnsi="Wingdings" w:hint="default"/>
+      </w:rPr>
+    </w:lvl>
+    <w:lvl w:ilvl="3" w:tplc="04150001" w:tentative="1">
+      <w:start w:val="1"/>
+      <w:numFmt w:val="bullet"/>
+      <w:lvlText w:val=""/>
+      <w:lvlJc w:val="left"/>
+      <w:pPr>
+        <w:ind w:left="2880" w:hanging="360"/>
+      </w:pPr>
+      <w:rPr>
+        <w:rFonts w:ascii="Symbol" w:hAnsi="Symbol" w:hint="default"/>
+      </w:rPr>
+    </w:lvl>
+    <w:lvl w:ilvl="4" w:tplc="04150003" w:tentative="1">
+      <w:start w:val="1"/>
+      <w:numFmt w:val="bullet"/>
+      <w:lvlText w:val="o"/>
+      <w:lvlJc w:val="left"/>
+      <w:pPr>
+        <w:ind w:left="3600" w:hanging="360"/>
+      </w:pPr>
+      <w:rPr>
+        <w:rFonts w:ascii="Courier New" w:hAnsi="Courier New" w:cs="Courier New" w:hint="default"/>
+      </w:rPr>
+    </w:lvl>
+    <w:lvl w:ilvl="5" w:tplc="04150005" w:tentative="1">
+      <w:start w:val="1"/>
+      <w:numFmt w:val="bullet"/>
+      <w:lvlText w:val=""/>
+      <w:lvlJc w:val="left"/>
+      <w:pPr>
+        <w:ind w:left="4320" w:hanging="360"/>
+      </w:pPr>
+      <w:rPr>
+        <w:rFonts w:ascii="Wingdings" w:hAnsi="Wingdings" w:hint="default"/>
+      </w:rPr>
+    </w:lvl>
+    <w:lvl w:ilvl="6" w:tplc="04150001" w:tentative="1">
+      <w:start w:val="1"/>
+      <w:numFmt w:val="bullet"/>
+      <w:lvlText w:val=""/>
+      <w:lvlJc w:val="left"/>
+      <w:pPr>
+        <w:ind w:left="5040" w:hanging="360"/>
+      </w:pPr>
+      <w:rPr>
+        <w:rFonts w:ascii="Symbol" w:hAnsi="Symbol" w:hint="default"/>
+      </w:rPr>
+    </w:lvl>
+    <w:lvl w:ilvl="7" w:tplc="04150003" w:tentative="1">
+      <w:start w:val="1"/>
+      <w:numFmt w:val="bullet"/>
+      <w:lvlText w:val="o"/>
+      <w:lvlJc w:val="left"/>
+      <w:pPr>
+        <w:ind w:left="5760" w:hanging="360"/>
+      </w:pPr>
+      <w:rPr>
+        <w:rFonts w:ascii="Courier New" w:hAnsi="Courier New" w:cs="Courier New" w:hint="default"/>
+      </w:rPr>
+    </w:lvl>
+    <w:lvl w:ilvl="8" w:tplc="04150005" w:tentative="1">
+      <w:start w:val="1"/>
+      <w:numFmt w:val="bullet"/>
+      <w:lvlText w:val=""/>
+      <w:lvlJc w:val="left"/>
+      <w:pPr>
+        <w:ind w:left="6480" w:hanging="360"/>
+      </w:pPr>
+      <w:rPr>
+        <w:rFonts w:ascii="Wingdings" w:hAnsi="Wingdings" w:hint="default"/>
+      </w:rPr>
+    </w:lvl>
+  </w:abstractNum>
   <w:num w:numId="1" w16cid:durableId="620306052">
-    <w:abstractNumId w:val="1"/>
+    <w:abstractNumId w:val="3"/>
   </w:num>
   <w:num w:numId="2" w16cid:durableId="1623345056">
     <w:abstractNumId w:val="0"/>
+  </w:num>
+  <w:num w:numId="3" w16cid:durableId="199708316">
+    <w:abstractNumId w:val="4"/>
+  </w:num>
+  <w:num w:numId="4" w16cid:durableId="1599172340">
+    <w:abstractNumId w:val="2"/>
+  </w:num>
+  <w:num w:numId="5" w16cid:durableId="355694044">
+    <w:abstractNumId w:val="1"/>
+  </w:num>
+  <w:num w:numId="6" w16cid:durableId="945041920">
+    <w:abstractNumId w:val="5"/>
+  </w:num>
+  <w:num w:numId="7" w16cid:durableId="1043411130">
+    <w:abstractNumId w:val="6"/>
   </w:num>
 </w:numbering>
 </file>

</xml_diff>